<commit_message>
Evaluable EDE y parte Lenguajes
</commit_message>
<xml_diff>
--- a/BD - BASE DE DATOS/Actividades/AP9.docx
+++ b/BD - BASE DE DATOS/Actividades/AP9.docx
@@ -2198,6 +2198,7 @@
       <w:r>
         <w:rPr>
           <w:rFonts w:ascii="Arial" w:hAnsi="Arial" w:cs="Arial"/>
+          <w:noProof/>
           <w:sz w:val="24"/>
           <w:szCs w:val="24"/>
         </w:rPr>
@@ -2387,6 +2388,7 @@
       <w:r>
         <w:rPr>
           <w:rFonts w:ascii="Arial" w:hAnsi="Arial" w:cs="Arial"/>
+          <w:noProof/>
           <w:sz w:val="24"/>
           <w:szCs w:val="24"/>
         </w:rPr>
@@ -2616,6 +2618,7 @@
       <w:r>
         <w:rPr>
           <w:rFonts w:ascii="Arial" w:hAnsi="Arial" w:cs="Arial"/>
+          <w:noProof/>
           <w:sz w:val="24"/>
           <w:szCs w:val="24"/>
         </w:rPr>
@@ -2845,6 +2848,7 @@
       <w:r>
         <w:rPr>
           <w:rFonts w:ascii="Arial" w:hAnsi="Arial" w:cs="Arial"/>
+          <w:noProof/>
           <w:sz w:val="24"/>
           <w:szCs w:val="24"/>
         </w:rPr>
@@ -3024,6 +3028,7 @@
       <w:r>
         <w:rPr>
           <w:rFonts w:ascii="Arial" w:hAnsi="Arial" w:cs="Arial"/>
+          <w:noProof/>
           <w:sz w:val="24"/>
           <w:szCs w:val="24"/>
         </w:rPr>
@@ -3221,6 +3226,7 @@
       <w:r>
         <w:rPr>
           <w:rFonts w:ascii="Arial" w:hAnsi="Arial" w:cs="Arial"/>
+          <w:noProof/>
           <w:sz w:val="24"/>
           <w:szCs w:val="24"/>
         </w:rPr>
@@ -3383,6 +3389,7 @@
       <w:r>
         <w:rPr>
           <w:rFonts w:ascii="Arial" w:hAnsi="Arial" w:cs="Arial"/>
+          <w:noProof/>
           <w:sz w:val="24"/>
           <w:szCs w:val="24"/>
         </w:rPr>
@@ -3600,6 +3607,7 @@
       <w:r>
         <w:rPr>
           <w:rFonts w:ascii="Arial" w:hAnsi="Arial" w:cs="Arial"/>
+          <w:noProof/>
           <w:sz w:val="24"/>
           <w:szCs w:val="24"/>
         </w:rPr>
@@ -3792,15 +3800,7 @@
           <w:sz w:val="24"/>
           <w:szCs w:val="24"/>
         </w:rPr>
-        <w:t>WHERE Población = 'Valencia' OR Población='Catarroja'</w:t>
-      </w:r>
-      <w:r>
-        <w:rPr>
-          <w:rFonts w:ascii="Arial" w:hAnsi="Arial" w:cs="Arial"/>
-          <w:sz w:val="24"/>
-          <w:szCs w:val="24"/>
-        </w:rPr>
-        <w:t xml:space="preserve"> </w:t>
+        <w:t xml:space="preserve">WHERE Población = 'Valencia' OR Población='Catarroja' </w:t>
       </w:r>
     </w:p>
     <w:p>
@@ -3816,6 +3816,7 @@
       <w:r>
         <w:rPr>
           <w:rFonts w:ascii="Arial" w:hAnsi="Arial" w:cs="Arial"/>
+          <w:noProof/>
           <w:sz w:val="24"/>
           <w:szCs w:val="24"/>
         </w:rPr>
@@ -3997,6 +3998,7 @@
       <w:r>
         <w:rPr>
           <w:rFonts w:ascii="Arial" w:hAnsi="Arial" w:cs="Arial"/>
+          <w:noProof/>
           <w:sz w:val="24"/>
           <w:szCs w:val="24"/>
         </w:rPr>
@@ -4194,6 +4196,7 @@
       <w:r>
         <w:rPr>
           <w:rFonts w:ascii="Arial" w:hAnsi="Arial" w:cs="Arial"/>
+          <w:noProof/>
           <w:sz w:val="24"/>
           <w:szCs w:val="24"/>
         </w:rPr>
@@ -4467,6 +4470,7 @@
       <w:r>
         <w:rPr>
           <w:rFonts w:ascii="Arial" w:hAnsi="Arial" w:cs="Arial"/>
+          <w:noProof/>
           <w:sz w:val="24"/>
           <w:szCs w:val="24"/>
         </w:rPr>
@@ -4706,6 +4710,7 @@
       <w:r>
         <w:rPr>
           <w:rFonts w:ascii="Arial" w:hAnsi="Arial" w:cs="Arial"/>
+          <w:noProof/>
           <w:sz w:val="24"/>
           <w:szCs w:val="24"/>
         </w:rPr>
@@ -4938,6 +4943,7 @@
       <w:r>
         <w:rPr>
           <w:rFonts w:ascii="Arial" w:hAnsi="Arial" w:cs="Arial"/>
+          <w:noProof/>
           <w:sz w:val="24"/>
           <w:szCs w:val="24"/>
         </w:rPr>
@@ -5158,6 +5164,7 @@
       <w:r>
         <w:rPr>
           <w:rFonts w:ascii="Arial" w:hAnsi="Arial" w:cs="Arial"/>
+          <w:noProof/>
           <w:sz w:val="24"/>
           <w:szCs w:val="24"/>
         </w:rPr>
@@ -5397,6 +5404,7 @@
       <w:r>
         <w:rPr>
           <w:rFonts w:ascii="Arial" w:hAnsi="Arial" w:cs="Arial"/>
+          <w:noProof/>
           <w:sz w:val="24"/>
           <w:szCs w:val="24"/>
         </w:rPr>
@@ -5753,6 +5761,7 @@
       <w:r>
         <w:rPr>
           <w:rFonts w:ascii="Arial" w:hAnsi="Arial" w:cs="Arial"/>
+          <w:noProof/>
           <w:szCs w:val="20"/>
         </w:rPr>
         <w:drawing>
@@ -5849,6 +5858,59 @@
     <w:p>
       <w:pPr>
         <w:spacing w:line="360" w:lineRule="auto"/>
+        <w:jc w:val="center"/>
+        <w:rPr>
+          <w:rFonts w:ascii="Arial" w:hAnsi="Arial" w:cs="Arial"/>
+          <w:sz w:val="24"/>
+          <w:szCs w:val="24"/>
+        </w:rPr>
+      </w:pPr>
+      <w:r>
+        <w:rPr>
+          <w:rFonts w:ascii="Arial" w:hAnsi="Arial" w:cs="Arial"/>
+          <w:sz w:val="24"/>
+          <w:szCs w:val="24"/>
+        </w:rPr>
+        <w:drawing>
+          <wp:inline distT="0" distB="0" distL="0" distR="0" wp14:anchorId="6859DB6D" wp14:editId="748BD03F">
+            <wp:extent cx="4391638" cy="971686"/>
+            <wp:effectExtent l="0" t="0" r="0" b="0"/>
+            <wp:docPr id="2084729170" name="Imagen 1" descr="Texto&#10;&#10;El contenido generado por IA puede ser incorrecto."/>
+            <wp:cNvGraphicFramePr>
+              <a:graphicFrameLocks xmlns:a="http://schemas.openxmlformats.org/drawingml/2006/main" noChangeAspect="1"/>
+            </wp:cNvGraphicFramePr>
+            <a:graphic xmlns:a="http://schemas.openxmlformats.org/drawingml/2006/main">
+              <a:graphicData uri="http://schemas.openxmlformats.org/drawingml/2006/picture">
+                <pic:pic xmlns:pic="http://schemas.openxmlformats.org/drawingml/2006/picture">
+                  <pic:nvPicPr>
+                    <pic:cNvPr id="2084729170" name="Imagen 1" descr="Texto&#10;&#10;El contenido generado por IA puede ser incorrecto."/>
+                    <pic:cNvPicPr/>
+                  </pic:nvPicPr>
+                  <pic:blipFill>
+                    <a:blip r:embed="rId27"/>
+                    <a:stretch>
+                      <a:fillRect/>
+                    </a:stretch>
+                  </pic:blipFill>
+                  <pic:spPr>
+                    <a:xfrm>
+                      <a:off x="0" y="0"/>
+                      <a:ext cx="4391638" cy="971686"/>
+                    </a:xfrm>
+                    <a:prstGeom prst="rect">
+                      <a:avLst/>
+                    </a:prstGeom>
+                  </pic:spPr>
+                </pic:pic>
+              </a:graphicData>
+            </a:graphic>
+          </wp:inline>
+        </w:drawing>
+      </w:r>
+    </w:p>
+    <w:p>
+      <w:pPr>
+        <w:spacing w:line="360" w:lineRule="auto"/>
         <w:jc w:val="both"/>
         <w:rPr>
           <w:rFonts w:ascii="Arial" w:hAnsi="Arial" w:cs="Arial"/>
@@ -5891,6 +5953,117 @@
     </w:p>
     <w:p>
       <w:pPr>
+        <w:spacing w:line="360" w:lineRule="auto"/>
+        <w:jc w:val="both"/>
+        <w:rPr>
+          <w:rFonts w:ascii="Arial" w:hAnsi="Arial" w:cs="Arial"/>
+          <w:sz w:val="24"/>
+          <w:szCs w:val="24"/>
+        </w:rPr>
+      </w:pPr>
+      <w:r>
+        <w:rPr>
+          <w:rFonts w:ascii="Arial" w:hAnsi="Arial" w:cs="Arial"/>
+          <w:sz w:val="24"/>
+          <w:szCs w:val="24"/>
+        </w:rPr>
+        <w:t>SELECT * FROM propietario</w:t>
+      </w:r>
+    </w:p>
+    <w:p>
+      <w:pPr>
+        <w:spacing w:line="360" w:lineRule="auto"/>
+        <w:jc w:val="both"/>
+        <w:rPr>
+          <w:rFonts w:ascii="Arial" w:hAnsi="Arial" w:cs="Arial"/>
+          <w:sz w:val="24"/>
+          <w:szCs w:val="24"/>
+        </w:rPr>
+      </w:pPr>
+      <w:r>
+        <w:rPr>
+          <w:rFonts w:ascii="Arial" w:hAnsi="Arial" w:cs="Arial"/>
+          <w:sz w:val="24"/>
+          <w:szCs w:val="24"/>
+        </w:rPr>
+        <w:t>UNION</w:t>
+      </w:r>
+    </w:p>
+    <w:p>
+      <w:pPr>
+        <w:spacing w:line="360" w:lineRule="auto"/>
+        <w:jc w:val="both"/>
+        <w:rPr>
+          <w:rFonts w:ascii="Arial" w:hAnsi="Arial" w:cs="Arial"/>
+          <w:sz w:val="24"/>
+          <w:szCs w:val="24"/>
+        </w:rPr>
+      </w:pPr>
+      <w:r>
+        <w:rPr>
+          <w:rFonts w:ascii="Arial" w:hAnsi="Arial" w:cs="Arial"/>
+          <w:sz w:val="24"/>
+          <w:szCs w:val="24"/>
+        </w:rPr>
+        <w:t>SELECT * FROM propietario_2</w:t>
+      </w:r>
+    </w:p>
+    <w:p>
+      <w:pPr>
+        <w:spacing w:line="360" w:lineRule="auto"/>
+        <w:jc w:val="both"/>
+        <w:rPr>
+          <w:rFonts w:ascii="Arial" w:hAnsi="Arial" w:cs="Arial"/>
+          <w:sz w:val="24"/>
+          <w:szCs w:val="24"/>
+        </w:rPr>
+      </w:pPr>
+      <w:r>
+        <w:rPr>
+          <w:rFonts w:ascii="Arial" w:hAnsi="Arial" w:cs="Arial"/>
+          <w:sz w:val="24"/>
+          <w:szCs w:val="24"/>
+        </w:rPr>
+        <w:lastRenderedPageBreak/>
+        <w:drawing>
+          <wp:inline distT="0" distB="0" distL="0" distR="0" wp14:anchorId="5EA4C28F" wp14:editId="58EF98EB">
+            <wp:extent cx="2639384" cy="2971800"/>
+            <wp:effectExtent l="0" t="0" r="8890" b="0"/>
+            <wp:docPr id="1127855022" name="Imagen 1" descr="Tabla&#10;&#10;El contenido generado por IA puede ser incorrecto."/>
+            <wp:cNvGraphicFramePr>
+              <a:graphicFrameLocks xmlns:a="http://schemas.openxmlformats.org/drawingml/2006/main" noChangeAspect="1"/>
+            </wp:cNvGraphicFramePr>
+            <a:graphic xmlns:a="http://schemas.openxmlformats.org/drawingml/2006/main">
+              <a:graphicData uri="http://schemas.openxmlformats.org/drawingml/2006/picture">
+                <pic:pic xmlns:pic="http://schemas.openxmlformats.org/drawingml/2006/picture">
+                  <pic:nvPicPr>
+                    <pic:cNvPr id="1127855022" name="Imagen 1" descr="Tabla&#10;&#10;El contenido generado por IA puede ser incorrecto."/>
+                    <pic:cNvPicPr/>
+                  </pic:nvPicPr>
+                  <pic:blipFill>
+                    <a:blip r:embed="rId28"/>
+                    <a:stretch>
+                      <a:fillRect/>
+                    </a:stretch>
+                  </pic:blipFill>
+                  <pic:spPr>
+                    <a:xfrm>
+                      <a:off x="0" y="0"/>
+                      <a:ext cx="2643723" cy="2976685"/>
+                    </a:xfrm>
+                    <a:prstGeom prst="rect">
+                      <a:avLst/>
+                    </a:prstGeom>
+                  </pic:spPr>
+                </pic:pic>
+              </a:graphicData>
+            </a:graphic>
+          </wp:inline>
+        </w:drawing>
+      </w:r>
+    </w:p>
+    <w:p>
+      <w:pPr>
         <w:pStyle w:val="Prrafodelista"/>
         <w:numPr>
           <w:ilvl w:val="0"/>
@@ -5915,6 +6088,141 @@
     </w:p>
     <w:p>
       <w:pPr>
+        <w:spacing w:line="360" w:lineRule="auto"/>
+        <w:jc w:val="both"/>
+        <w:rPr>
+          <w:rFonts w:ascii="Arial" w:hAnsi="Arial" w:cs="Arial"/>
+          <w:sz w:val="24"/>
+          <w:szCs w:val="24"/>
+        </w:rPr>
+      </w:pPr>
+      <w:r>
+        <w:rPr>
+          <w:rFonts w:ascii="Arial" w:hAnsi="Arial" w:cs="Arial"/>
+          <w:sz w:val="24"/>
+          <w:szCs w:val="24"/>
+        </w:rPr>
+        <w:t>SELECT Nombre, Población, Móvil FROM propietario</w:t>
+      </w:r>
+    </w:p>
+    <w:p>
+      <w:pPr>
+        <w:spacing w:line="360" w:lineRule="auto"/>
+        <w:jc w:val="both"/>
+        <w:rPr>
+          <w:rFonts w:ascii="Arial" w:hAnsi="Arial" w:cs="Arial"/>
+          <w:sz w:val="24"/>
+          <w:szCs w:val="24"/>
+        </w:rPr>
+      </w:pPr>
+      <w:r>
+        <w:rPr>
+          <w:rFonts w:ascii="Arial" w:hAnsi="Arial" w:cs="Arial"/>
+          <w:sz w:val="24"/>
+          <w:szCs w:val="24"/>
+        </w:rPr>
+        <w:t>UNION</w:t>
+      </w:r>
+    </w:p>
+    <w:p>
+      <w:pPr>
+        <w:spacing w:line="360" w:lineRule="auto"/>
+        <w:jc w:val="both"/>
+        <w:rPr>
+          <w:rFonts w:ascii="Arial" w:hAnsi="Arial" w:cs="Arial"/>
+          <w:sz w:val="24"/>
+          <w:szCs w:val="24"/>
+        </w:rPr>
+      </w:pPr>
+      <w:r>
+        <w:rPr>
+          <w:rFonts w:ascii="Arial" w:hAnsi="Arial" w:cs="Arial"/>
+          <w:sz w:val="24"/>
+          <w:szCs w:val="24"/>
+        </w:rPr>
+        <w:t xml:space="preserve">SELECT Nombre, </w:t>
+      </w:r>
+      <w:proofErr w:type="spellStart"/>
+      <w:r>
+        <w:rPr>
+          <w:rFonts w:ascii="Arial" w:hAnsi="Arial" w:cs="Arial"/>
+          <w:sz w:val="24"/>
+          <w:szCs w:val="24"/>
+        </w:rPr>
+        <w:t>Poblacion</w:t>
+      </w:r>
+      <w:proofErr w:type="spellEnd"/>
+      <w:r>
+        <w:rPr>
+          <w:rFonts w:ascii="Arial" w:hAnsi="Arial" w:cs="Arial"/>
+          <w:sz w:val="24"/>
+          <w:szCs w:val="24"/>
+        </w:rPr>
+        <w:t>, Móvil FROM propietario_2</w:t>
+      </w:r>
+    </w:p>
+    <w:p>
+      <w:pPr>
+        <w:spacing w:line="360" w:lineRule="auto"/>
+        <w:jc w:val="both"/>
+        <w:rPr>
+          <w:rFonts w:ascii="Arial" w:hAnsi="Arial" w:cs="Arial"/>
+          <w:sz w:val="24"/>
+          <w:szCs w:val="24"/>
+        </w:rPr>
+      </w:pPr>
+      <w:r>
+        <w:rPr>
+          <w:rFonts w:ascii="Arial" w:hAnsi="Arial" w:cs="Arial"/>
+          <w:sz w:val="24"/>
+          <w:szCs w:val="24"/>
+        </w:rPr>
+        <w:drawing>
+          <wp:inline distT="0" distB="0" distL="0" distR="0" wp14:anchorId="178A1F41" wp14:editId="313AFC6C">
+            <wp:extent cx="1977658" cy="3228975"/>
+            <wp:effectExtent l="0" t="0" r="3810" b="0"/>
+            <wp:docPr id="581704229" name="Imagen 1" descr="Tabla&#10;&#10;El contenido generado por IA puede ser incorrecto."/>
+            <wp:cNvGraphicFramePr>
+              <a:graphicFrameLocks xmlns:a="http://schemas.openxmlformats.org/drawingml/2006/main" noChangeAspect="1"/>
+            </wp:cNvGraphicFramePr>
+            <a:graphic xmlns:a="http://schemas.openxmlformats.org/drawingml/2006/main">
+              <a:graphicData uri="http://schemas.openxmlformats.org/drawingml/2006/picture">
+                <pic:pic xmlns:pic="http://schemas.openxmlformats.org/drawingml/2006/picture">
+                  <pic:nvPicPr>
+                    <pic:cNvPr id="581704229" name="Imagen 1" descr="Tabla&#10;&#10;El contenido generado por IA puede ser incorrecto."/>
+                    <pic:cNvPicPr/>
+                  </pic:nvPicPr>
+                  <pic:blipFill rotWithShape="1">
+                    <a:blip r:embed="rId29"/>
+                    <a:srcRect l="2482" r="-1"/>
+                    <a:stretch/>
+                  </pic:blipFill>
+                  <pic:spPr bwMode="auto">
+                    <a:xfrm>
+                      <a:off x="0" y="0"/>
+                      <a:ext cx="1980973" cy="3234388"/>
+                    </a:xfrm>
+                    <a:prstGeom prst="rect">
+                      <a:avLst/>
+                    </a:prstGeom>
+                    <a:ln>
+                      <a:noFill/>
+                    </a:ln>
+                    <a:extLst>
+                      <a:ext uri="{53640926-AAD7-44D8-BBD7-CCE9431645EC}">
+                        <a14:shadowObscured xmlns:a14="http://schemas.microsoft.com/office/drawing/2010/main"/>
+                      </a:ext>
+                    </a:extLst>
+                  </pic:spPr>
+                </pic:pic>
+              </a:graphicData>
+            </a:graphic>
+          </wp:inline>
+        </w:drawing>
+      </w:r>
+    </w:p>
+    <w:p>
+      <w:pPr>
         <w:pStyle w:val="Prrafodelista"/>
         <w:numPr>
           <w:ilvl w:val="0"/>
@@ -5934,7 +6242,136 @@
           <w:sz w:val="24"/>
           <w:szCs w:val="24"/>
         </w:rPr>
+        <w:lastRenderedPageBreak/>
         <w:t>Muestra una consulta con los campos de nombre, población y móvil (que debe denominarse Teléfono en la consulta) de las tablas de propietarios y propietarios 2.</w:t>
+      </w:r>
+    </w:p>
+    <w:p>
+      <w:pPr>
+        <w:spacing w:line="360" w:lineRule="auto"/>
+        <w:jc w:val="both"/>
+        <w:rPr>
+          <w:rFonts w:ascii="Arial" w:hAnsi="Arial" w:cs="Arial"/>
+          <w:sz w:val="24"/>
+          <w:szCs w:val="24"/>
+        </w:rPr>
+      </w:pPr>
+      <w:r>
+        <w:rPr>
+          <w:rFonts w:ascii="Arial" w:hAnsi="Arial" w:cs="Arial"/>
+          <w:sz w:val="24"/>
+          <w:szCs w:val="24"/>
+        </w:rPr>
+        <w:t>SELECT Nombre, Población, Móvil AS Teléfono FROM propietario</w:t>
+      </w:r>
+    </w:p>
+    <w:p>
+      <w:pPr>
+        <w:spacing w:line="360" w:lineRule="auto"/>
+        <w:jc w:val="both"/>
+        <w:rPr>
+          <w:rFonts w:ascii="Arial" w:hAnsi="Arial" w:cs="Arial"/>
+          <w:sz w:val="24"/>
+          <w:szCs w:val="24"/>
+        </w:rPr>
+      </w:pPr>
+      <w:r>
+        <w:rPr>
+          <w:rFonts w:ascii="Arial" w:hAnsi="Arial" w:cs="Arial"/>
+          <w:sz w:val="24"/>
+          <w:szCs w:val="24"/>
+        </w:rPr>
+        <w:t>UNION</w:t>
+      </w:r>
+    </w:p>
+    <w:p>
+      <w:pPr>
+        <w:spacing w:line="360" w:lineRule="auto"/>
+        <w:jc w:val="both"/>
+        <w:rPr>
+          <w:rFonts w:ascii="Arial" w:hAnsi="Arial" w:cs="Arial"/>
+          <w:sz w:val="24"/>
+          <w:szCs w:val="24"/>
+        </w:rPr>
+      </w:pPr>
+      <w:r>
+        <w:rPr>
+          <w:rFonts w:ascii="Arial" w:hAnsi="Arial" w:cs="Arial"/>
+          <w:sz w:val="24"/>
+          <w:szCs w:val="24"/>
+        </w:rPr>
+        <w:t xml:space="preserve">SELECT Nombre, </w:t>
+      </w:r>
+      <w:proofErr w:type="spellStart"/>
+      <w:r>
+        <w:rPr>
+          <w:rFonts w:ascii="Arial" w:hAnsi="Arial" w:cs="Arial"/>
+          <w:sz w:val="24"/>
+          <w:szCs w:val="24"/>
+        </w:rPr>
+        <w:t>Poblacion</w:t>
+      </w:r>
+      <w:proofErr w:type="spellEnd"/>
+      <w:r>
+        <w:rPr>
+          <w:rFonts w:ascii="Arial" w:hAnsi="Arial" w:cs="Arial"/>
+          <w:sz w:val="24"/>
+          <w:szCs w:val="24"/>
+        </w:rPr>
+        <w:t>, Móvil AS Teléfono FROM propietario_2;</w:t>
+      </w:r>
+    </w:p>
+    <w:p>
+      <w:pPr>
+        <w:spacing w:line="360" w:lineRule="auto"/>
+        <w:jc w:val="both"/>
+        <w:rPr>
+          <w:rFonts w:ascii="Arial" w:hAnsi="Arial" w:cs="Arial"/>
+          <w:sz w:val="24"/>
+          <w:szCs w:val="24"/>
+        </w:rPr>
+      </w:pPr>
+      <w:r>
+        <w:rPr>
+          <w:rFonts w:ascii="Arial" w:hAnsi="Arial" w:cs="Arial"/>
+          <w:sz w:val="24"/>
+          <w:szCs w:val="24"/>
+        </w:rPr>
+        <w:drawing>
+          <wp:inline distT="0" distB="0" distL="0" distR="0" wp14:anchorId="0A974C63" wp14:editId="65737E8E">
+            <wp:extent cx="2209586" cy="3524250"/>
+            <wp:effectExtent l="0" t="0" r="635" b="0"/>
+            <wp:docPr id="443753666" name="Imagen 1" descr="Tabla&#10;&#10;El contenido generado por IA puede ser incorrecto."/>
+            <wp:cNvGraphicFramePr>
+              <a:graphicFrameLocks xmlns:a="http://schemas.openxmlformats.org/drawingml/2006/main" noChangeAspect="1"/>
+            </wp:cNvGraphicFramePr>
+            <a:graphic xmlns:a="http://schemas.openxmlformats.org/drawingml/2006/main">
+              <a:graphicData uri="http://schemas.openxmlformats.org/drawingml/2006/picture">
+                <pic:pic xmlns:pic="http://schemas.openxmlformats.org/drawingml/2006/picture">
+                  <pic:nvPicPr>
+                    <pic:cNvPr id="443753666" name="Imagen 1" descr="Tabla&#10;&#10;El contenido generado por IA puede ser incorrecto."/>
+                    <pic:cNvPicPr/>
+                  </pic:nvPicPr>
+                  <pic:blipFill>
+                    <a:blip r:embed="rId30"/>
+                    <a:stretch>
+                      <a:fillRect/>
+                    </a:stretch>
+                  </pic:blipFill>
+                  <pic:spPr>
+                    <a:xfrm>
+                      <a:off x="0" y="0"/>
+                      <a:ext cx="2215147" cy="3533120"/>
+                    </a:xfrm>
+                    <a:prstGeom prst="rect">
+                      <a:avLst/>
+                    </a:prstGeom>
+                  </pic:spPr>
+                </pic:pic>
+              </a:graphicData>
+            </a:graphic>
+          </wp:inline>
+        </w:drawing>
       </w:r>
     </w:p>
     <w:p>
@@ -5963,27 +6400,166 @@
     </w:p>
     <w:p>
       <w:pPr>
+        <w:spacing w:line="360" w:lineRule="auto"/>
+        <w:jc w:val="both"/>
+        <w:rPr>
+          <w:rFonts w:ascii="Arial" w:hAnsi="Arial" w:cs="Arial"/>
+          <w:sz w:val="24"/>
+          <w:szCs w:val="24"/>
+        </w:rPr>
+      </w:pPr>
+      <w:r>
+        <w:rPr>
+          <w:rFonts w:ascii="Arial" w:hAnsi="Arial" w:cs="Arial"/>
+          <w:sz w:val="24"/>
+          <w:szCs w:val="24"/>
+        </w:rPr>
+        <w:t>SELECT Nombre, Población FROM propietario WHERE Población = 'Valencia'</w:t>
+      </w:r>
+    </w:p>
+    <w:p>
+      <w:pPr>
+        <w:spacing w:line="360" w:lineRule="auto"/>
+        <w:jc w:val="both"/>
+        <w:rPr>
+          <w:rFonts w:ascii="Arial" w:hAnsi="Arial" w:cs="Arial"/>
+          <w:sz w:val="24"/>
+          <w:szCs w:val="24"/>
+        </w:rPr>
+      </w:pPr>
+      <w:r>
+        <w:rPr>
+          <w:rFonts w:ascii="Arial" w:hAnsi="Arial" w:cs="Arial"/>
+          <w:sz w:val="24"/>
+          <w:szCs w:val="24"/>
+        </w:rPr>
+        <w:t>UNION</w:t>
+      </w:r>
+    </w:p>
+    <w:p>
+      <w:pPr>
+        <w:spacing w:line="360" w:lineRule="auto"/>
+        <w:jc w:val="both"/>
+        <w:rPr>
+          <w:rFonts w:ascii="Arial" w:hAnsi="Arial" w:cs="Arial"/>
+          <w:sz w:val="24"/>
+          <w:szCs w:val="24"/>
+        </w:rPr>
+      </w:pPr>
+      <w:r>
+        <w:rPr>
+          <w:rFonts w:ascii="Arial" w:hAnsi="Arial" w:cs="Arial"/>
+          <w:sz w:val="24"/>
+          <w:szCs w:val="24"/>
+        </w:rPr>
+        <w:t xml:space="preserve">SELECT Nombre, </w:t>
+      </w:r>
+      <w:proofErr w:type="spellStart"/>
+      <w:r>
+        <w:rPr>
+          <w:rFonts w:ascii="Arial" w:hAnsi="Arial" w:cs="Arial"/>
+          <w:sz w:val="24"/>
+          <w:szCs w:val="24"/>
+        </w:rPr>
+        <w:t>Poblacion</w:t>
+      </w:r>
+      <w:proofErr w:type="spellEnd"/>
+      <w:r>
+        <w:rPr>
+          <w:rFonts w:ascii="Arial" w:hAnsi="Arial" w:cs="Arial"/>
+          <w:sz w:val="24"/>
+          <w:szCs w:val="24"/>
+        </w:rPr>
+        <w:t xml:space="preserve"> AS Teléfono FROM propietario_2 WHERE </w:t>
+      </w:r>
+      <w:proofErr w:type="spellStart"/>
+      <w:r>
+        <w:rPr>
+          <w:rFonts w:ascii="Arial" w:hAnsi="Arial" w:cs="Arial"/>
+          <w:sz w:val="24"/>
+          <w:szCs w:val="24"/>
+        </w:rPr>
+        <w:t>Poblacion</w:t>
+      </w:r>
+      <w:proofErr w:type="spellEnd"/>
+      <w:r>
+        <w:rPr>
+          <w:rFonts w:ascii="Arial" w:hAnsi="Arial" w:cs="Arial"/>
+          <w:sz w:val="24"/>
+          <w:szCs w:val="24"/>
+        </w:rPr>
+        <w:t xml:space="preserve"> = 'Valencia'</w:t>
+      </w:r>
+    </w:p>
+    <w:p>
+      <w:pPr>
+        <w:spacing w:line="360" w:lineRule="auto"/>
+        <w:jc w:val="both"/>
+        <w:rPr>
+          <w:rFonts w:ascii="Arial" w:hAnsi="Arial" w:cs="Arial"/>
+          <w:sz w:val="24"/>
+          <w:szCs w:val="24"/>
+        </w:rPr>
+      </w:pPr>
+      <w:r>
+        <w:rPr>
+          <w:rFonts w:ascii="Arial" w:hAnsi="Arial" w:cs="Arial"/>
+          <w:sz w:val="24"/>
+          <w:szCs w:val="24"/>
+        </w:rPr>
+        <w:drawing>
+          <wp:inline distT="0" distB="0" distL="0" distR="0" wp14:anchorId="6E97BD59" wp14:editId="6C62917C">
+            <wp:extent cx="1590675" cy="1089612"/>
+            <wp:effectExtent l="0" t="0" r="0" b="0"/>
+            <wp:docPr id="670088885" name="Imagen 1" descr="Tabla&#10;&#10;El contenido generado por IA puede ser incorrecto."/>
+            <wp:cNvGraphicFramePr>
+              <a:graphicFrameLocks xmlns:a="http://schemas.openxmlformats.org/drawingml/2006/main" noChangeAspect="1"/>
+            </wp:cNvGraphicFramePr>
+            <a:graphic xmlns:a="http://schemas.openxmlformats.org/drawingml/2006/main">
+              <a:graphicData uri="http://schemas.openxmlformats.org/drawingml/2006/picture">
+                <pic:pic xmlns:pic="http://schemas.openxmlformats.org/drawingml/2006/picture">
+                  <pic:nvPicPr>
+                    <pic:cNvPr id="670088885" name="Imagen 1" descr="Tabla&#10;&#10;El contenido generado por IA puede ser incorrecto."/>
+                    <pic:cNvPicPr/>
+                  </pic:nvPicPr>
+                  <pic:blipFill>
+                    <a:blip r:embed="rId31"/>
+                    <a:stretch>
+                      <a:fillRect/>
+                    </a:stretch>
+                  </pic:blipFill>
+                  <pic:spPr>
+                    <a:xfrm>
+                      <a:off x="0" y="0"/>
+                      <a:ext cx="1594443" cy="1092193"/>
+                    </a:xfrm>
+                    <a:prstGeom prst="rect">
+                      <a:avLst/>
+                    </a:prstGeom>
+                  </pic:spPr>
+                </pic:pic>
+              </a:graphicData>
+            </a:graphic>
+          </wp:inline>
+        </w:drawing>
+      </w:r>
+    </w:p>
+    <w:p>
+      <w:pPr>
         <w:pStyle w:val="Prrafodelista"/>
         <w:numPr>
           <w:ilvl w:val="0"/>
           <w:numId w:val="7"/>
         </w:numPr>
         <w:spacing w:line="360" w:lineRule="auto"/>
-        <w:jc w:val="both"/>
-        <w:rPr>
-          <w:rFonts w:ascii="Arial" w:hAnsi="Arial" w:cs="Arial"/>
-          <w:sz w:val="24"/>
-          <w:szCs w:val="24"/>
-        </w:rPr>
-      </w:pPr>
-      <w:r>
-        <w:rPr>
-          <w:rFonts w:ascii="Arial" w:hAnsi="Arial" w:cs="Arial"/>
-          <w:sz w:val="24"/>
-          <w:szCs w:val="24"/>
-        </w:rPr>
-        <w:t xml:space="preserve">Muestra una consulta con los campos de nombre y edad de las tablas de propietarios y propietarios 2 que aparezcan los propietarios que tienen </w:t>
-      </w:r>
+        <w:ind w:left="709"/>
+        <w:jc w:val="both"/>
+        <w:rPr>
+          <w:rFonts w:ascii="Arial" w:hAnsi="Arial" w:cs="Arial"/>
+          <w:b/>
+          <w:szCs w:val="20"/>
+        </w:rPr>
+      </w:pPr>
       <w:r>
         <w:rPr>
           <w:rFonts w:ascii="Arial" w:hAnsi="Arial" w:cs="Arial"/>
@@ -5991,22 +6567,121 @@
           <w:szCs w:val="24"/>
         </w:rPr>
         <w:lastRenderedPageBreak/>
-        <w:t>menos de 30 años y de los propietarios 2 que aparezcan los que tienen más de 50 años.</w:t>
+        <w:t>Muestra una consulta con los campos de nombre y edad de las tablas de propietarios y propietarios 2 que aparezcan los propietarios que tienen menos de 30 años y de los propietarios 2 que aparezcan los que tienen más de 50 años.</w:t>
       </w:r>
     </w:p>
     <w:p>
       <w:pPr>
         <w:spacing w:line="360" w:lineRule="auto"/>
-        <w:ind w:left="709"/>
+        <w:jc w:val="both"/>
+        <w:rPr>
+          <w:rFonts w:ascii="Arial" w:hAnsi="Arial" w:cs="Arial"/>
+          <w:bCs/>
+          <w:szCs w:val="20"/>
+        </w:rPr>
+      </w:pPr>
+      <w:r>
+        <w:rPr>
+          <w:rFonts w:ascii="Arial" w:hAnsi="Arial" w:cs="Arial"/>
+          <w:bCs/>
+          <w:szCs w:val="20"/>
+        </w:rPr>
+        <w:t>SELECT Nombre, Edad FROM propietario WHERE Edad &lt; 30</w:t>
+      </w:r>
+    </w:p>
+    <w:p>
+      <w:pPr>
+        <w:spacing w:line="360" w:lineRule="auto"/>
+        <w:jc w:val="both"/>
+        <w:rPr>
+          <w:rFonts w:ascii="Arial" w:hAnsi="Arial" w:cs="Arial"/>
+          <w:bCs/>
+          <w:szCs w:val="20"/>
+        </w:rPr>
+      </w:pPr>
+      <w:r>
+        <w:rPr>
+          <w:rFonts w:ascii="Arial" w:hAnsi="Arial" w:cs="Arial"/>
+          <w:bCs/>
+          <w:szCs w:val="20"/>
+        </w:rPr>
+        <w:t>UNION</w:t>
+      </w:r>
+    </w:p>
+    <w:p>
+      <w:pPr>
+        <w:spacing w:line="360" w:lineRule="auto"/>
+        <w:jc w:val="both"/>
+        <w:rPr>
+          <w:rFonts w:ascii="Arial" w:hAnsi="Arial" w:cs="Arial"/>
+          <w:bCs/>
+          <w:szCs w:val="20"/>
+        </w:rPr>
+      </w:pPr>
+      <w:r>
+        <w:rPr>
+          <w:rFonts w:ascii="Arial" w:hAnsi="Arial" w:cs="Arial"/>
+          <w:bCs/>
+          <w:szCs w:val="20"/>
+        </w:rPr>
+        <w:t>SELECT Nombre, Edad FROM propietario_2 WHERE Edad &gt; 50</w:t>
+      </w:r>
+    </w:p>
+    <w:p>
+      <w:pPr>
+        <w:spacing w:line="360" w:lineRule="auto"/>
+        <w:jc w:val="both"/>
         <w:rPr>
           <w:rFonts w:ascii="Arial" w:hAnsi="Arial" w:cs="Arial"/>
           <w:b/>
           <w:szCs w:val="20"/>
         </w:rPr>
       </w:pPr>
+      <w:r>
+        <w:rPr>
+          <w:rFonts w:ascii="Arial" w:hAnsi="Arial" w:cs="Arial"/>
+          <w:b/>
+          <w:szCs w:val="20"/>
+        </w:rPr>
+        <w:drawing>
+          <wp:inline distT="0" distB="0" distL="0" distR="0" wp14:anchorId="0DB56A69" wp14:editId="75BF1144">
+            <wp:extent cx="1609950" cy="1066949"/>
+            <wp:effectExtent l="0" t="0" r="9525" b="0"/>
+            <wp:docPr id="2047287840" name="Imagen 1" descr="Tabla&#10;&#10;El contenido generado por IA puede ser incorrecto."/>
+            <wp:cNvGraphicFramePr>
+              <a:graphicFrameLocks xmlns:a="http://schemas.openxmlformats.org/drawingml/2006/main" noChangeAspect="1"/>
+            </wp:cNvGraphicFramePr>
+            <a:graphic xmlns:a="http://schemas.openxmlformats.org/drawingml/2006/main">
+              <a:graphicData uri="http://schemas.openxmlformats.org/drawingml/2006/picture">
+                <pic:pic xmlns:pic="http://schemas.openxmlformats.org/drawingml/2006/picture">
+                  <pic:nvPicPr>
+                    <pic:cNvPr id="2047287840" name="Imagen 1" descr="Tabla&#10;&#10;El contenido generado por IA puede ser incorrecto."/>
+                    <pic:cNvPicPr/>
+                  </pic:nvPicPr>
+                  <pic:blipFill>
+                    <a:blip r:embed="rId32"/>
+                    <a:stretch>
+                      <a:fillRect/>
+                    </a:stretch>
+                  </pic:blipFill>
+                  <pic:spPr>
+                    <a:xfrm>
+                      <a:off x="0" y="0"/>
+                      <a:ext cx="1609950" cy="1066949"/>
+                    </a:xfrm>
+                    <a:prstGeom prst="rect">
+                      <a:avLst/>
+                    </a:prstGeom>
+                  </pic:spPr>
+                </pic:pic>
+              </a:graphicData>
+            </a:graphic>
+          </wp:inline>
+        </w:drawing>
+      </w:r>
     </w:p>
     <w:sectPr>
-      <w:headerReference w:type="default" r:id="rId27"/>
+      <w:headerReference w:type="default" r:id="rId33"/>
       <w:pgSz w:w="11906" w:h="16838"/>
       <w:pgMar w:top="1417" w:right="1701" w:bottom="1417" w:left="1701" w:header="708" w:footer="708" w:gutter="0"/>
       <w:cols w:space="708"/>
@@ -7287,6 +7962,7 @@
   <w:style w:type="character" w:default="1" w:styleId="Fuentedeprrafopredeter">
     <w:name w:val="Default Paragraph Font"/>
     <w:uiPriority w:val="1"/>
+    <w:semiHidden/>
     <w:unhideWhenUsed/>
   </w:style>
   <w:style w:type="table" w:default="1" w:styleId="Tablanormal">

</xml_diff>